<commit_message>
Minor changes to achievements
</commit_message>
<xml_diff>
--- a/docs/Status_day4.docx
+++ b/docs/Status_day4.docx
@@ -295,25 +295,53 @@
           <w:rFonts w:ascii="Calibri" w:hAnsi="Calibri"/>
           <w:lang w:val="en-GB"/>
         </w:rPr>
-        <w:t>Work on a lane scheduling algorithm has begun.</w:t>
+        <w:t>Working prototype of lane scheduling</w:t>
       </w:r>
     </w:p>
     <w:p>
       <w:pPr>
-        <w:pStyle w:val="Heading1"/>
-        <w:rPr>
-          <w:lang w:val="en-GB"/>
-        </w:rPr>
-      </w:pPr>
-      <w:r>
-        <w:rPr>
-          <w:lang w:val="en-GB"/>
-        </w:rPr>
-        <w:t>Experiences and Reflections:</w:t>
+        <w:numPr>
+          <w:ilvl w:val="0"/>
+          <w:numId w:val="1"/>
+        </w:numPr>
+        <w:rPr>
+          <w:rFonts w:ascii="Calibri" w:hAnsi="Calibri"/>
+          <w:lang w:val="en-GB"/>
+        </w:rPr>
+      </w:pPr>
+      <w:r>
+        <w:rPr>
+          <w:rFonts w:ascii="Calibri" w:hAnsi="Calibri"/>
+          <w:lang w:val="en-GB"/>
+        </w:rPr>
+        <w:t xml:space="preserve">Work has been started on </w:t>
+      </w:r>
+      <w:bookmarkStart w:id="0" w:name="_GoBack"/>
+      <w:bookmarkEnd w:id="0"/>
+      <w:r>
+        <w:rPr>
+          <w:rFonts w:ascii="Calibri" w:hAnsi="Calibri"/>
+          <w:lang w:val="en-GB"/>
+        </w:rPr>
+        <w:t>UX and UX data models</w:t>
       </w:r>
     </w:p>
     <w:p>
       <w:pPr>
+        <w:pStyle w:val="Heading1"/>
+        <w:rPr>
+          <w:lang w:val="en-GB"/>
+        </w:rPr>
+      </w:pPr>
+      <w:r>
+        <w:rPr>
+          <w:lang w:val="en-GB"/>
+        </w:rPr>
+        <w:t>Experiences and Reflections:</w:t>
+      </w:r>
+    </w:p>
+    <w:p>
+      <w:pPr>
         <w:spacing w:before="240"/>
         <w:jc w:val="both"/>
         <w:rPr>
@@ -354,16 +382,7 @@
           <w:rFonts w:ascii="Calibri" w:hAnsi="Calibri"/>
           <w:lang w:val="en-GB"/>
         </w:rPr>
-        <w:t>the tools have so far been a hindrance rather than a help. Furthermore, the lectures have in a sense trailed behind the tasks we were trying to perform, in the sense that we spend Wednesday afternoon planning what to do when. Then, Thursday mornings lecture tells us to spend time on UX before starting the design phase, which means we have to re-evaluate our plan. And the same pattern was experienced from Tuesday to Wedne</w:t>
-      </w:r>
-      <w:bookmarkStart w:id="0" w:name="_GoBack"/>
-      <w:bookmarkEnd w:id="0"/>
-      <w:r>
-        <w:rPr>
-          <w:rFonts w:ascii="Calibri" w:hAnsi="Calibri"/>
-          <w:lang w:val="en-GB"/>
-        </w:rPr>
-        <w:t>sday.</w:t>
+        <w:t>the tools have so far been a hindrance rather than a help. Furthermore, the lectures have in a sense trailed behind the tasks we were trying to perform, in the sense that we spend Wednesday afternoon planning what to do when. Then, Thursday mornings lecture tells us to spend time on UX before starting the design phase, which means we have to re-evaluate our plan. And the same pattern was experienced from Tuesday to Wednesday.</w:t>
       </w:r>
     </w:p>
     <w:p>

</xml_diff>